<commit_message>
Minor edits to Asmita training pack, CoastalTools manual and grid classes Add beta version of wave ray model
git-svn-id: svn://192.168.0.80/muiApps/Trunk/Asmita@136 5305ae0c-0cd9-424f-b575-fb45b188e99a
</commit_message>
<xml_diff>
--- a/Training exercise/Training exercise-Southampton/Example Abstract for Exercise.docx
+++ b/Training exercise/Training exercise-Southampton/Example Abstract for Exercise.docx
@@ -1,6 +1,6 @@
 
 <file path=word/document.xml><?xml version="1.0" encoding="utf-8"?>
-<w:document xmlns:wpc="http://schemas.microsoft.com/office/word/2010/wordprocessingCanvas" xmlns:cx="http://schemas.microsoft.com/office/drawing/2014/chartex" xmlns:cx1="http://schemas.microsoft.com/office/drawing/2015/9/8/chartex" xmlns:cx2="http://schemas.microsoft.com/office/drawing/2015/10/21/chartex" xmlns:cx3="http://schemas.microsoft.com/office/drawing/2016/5/9/chartex" xmlns:cx4="http://schemas.microsoft.com/office/drawing/2016/5/10/chartex" xmlns:cx5="http://schemas.microsoft.com/office/drawing/2016/5/11/chartex" xmlns:cx6="http://schemas.microsoft.com/office/drawing/2016/5/12/chartex" xmlns:cx7="http://schemas.microsoft.com/office/drawing/2016/5/13/chartex" xmlns:cx8="http://schemas.microsoft.com/office/drawing/2016/5/14/chartex" xmlns:mc="http://schemas.openxmlformats.org/markup-compatibility/2006" xmlns:aink="http://schemas.microsoft.com/office/drawing/2016/ink" xmlns:am3d="http://schemas.microsoft.com/office/drawing/2017/model3d" xmlns:o="urn:schemas-microsoft-com:office:office" xmlns:r="http://schemas.openxmlformats.org/officeDocument/2006/relationships" xmlns:m="http://schemas.openxmlformats.org/officeDocument/2006/math" xmlns:v="urn:schemas-microsoft-com:vml" xmlns:wp14="http://schemas.microsoft.com/office/word/2010/wordprocessingDrawing" xmlns:wp="http://schemas.openxmlformats.org/drawingml/2006/wordprocessingDrawing" xmlns:w10="urn:schemas-microsoft-com:office:word" xmlns:w="http://schemas.openxmlformats.org/wordprocessingml/2006/main" xmlns:w14="http://schemas.microsoft.com/office/word/2010/wordml" xmlns:w15="http://schemas.microsoft.com/office/word/2012/wordml" xmlns:w16cex="http://schemas.microsoft.com/office/word/2018/wordml/cex" xmlns:w16cid="http://schemas.microsoft.com/office/word/2016/wordml/cid" xmlns:w16="http://schemas.microsoft.com/office/word/2018/wordml" xmlns:w16sdtdh="http://schemas.microsoft.com/office/word/2020/wordml/sdtdatahash" xmlns:w16se="http://schemas.microsoft.com/office/word/2015/wordml/symex" xmlns:wpg="http://schemas.microsoft.com/office/word/2010/wordprocessingGroup" xmlns:wpi="http://schemas.microsoft.com/office/word/2010/wordprocessingInk" xmlns:wne="http://schemas.microsoft.com/office/word/2006/wordml" xmlns:wps="http://schemas.microsoft.com/office/word/2010/wordprocessingShape" mc:Ignorable="w14 w15 w16se w16cid w16 w16cex w16sdtdh wp14">
+<w:document xmlns:wpc="http://schemas.microsoft.com/office/word/2010/wordprocessingCanvas" xmlns:cx="http://schemas.microsoft.com/office/drawing/2014/chartex" xmlns:cx1="http://schemas.microsoft.com/office/drawing/2015/9/8/chartex" xmlns:cx2="http://schemas.microsoft.com/office/drawing/2015/10/21/chartex" xmlns:cx3="http://schemas.microsoft.com/office/drawing/2016/5/9/chartex" xmlns:cx4="http://schemas.microsoft.com/office/drawing/2016/5/10/chartex" xmlns:cx5="http://schemas.microsoft.com/office/drawing/2016/5/11/chartex" xmlns:cx6="http://schemas.microsoft.com/office/drawing/2016/5/12/chartex" xmlns:cx7="http://schemas.microsoft.com/office/drawing/2016/5/13/chartex" xmlns:cx8="http://schemas.microsoft.com/office/drawing/2016/5/14/chartex" xmlns:mc="http://schemas.openxmlformats.org/markup-compatibility/2006" xmlns:aink="http://schemas.microsoft.com/office/drawing/2016/ink" xmlns:am3d="http://schemas.microsoft.com/office/drawing/2017/model3d" xmlns:o="urn:schemas-microsoft-com:office:office" xmlns:oel="http://schemas.microsoft.com/office/2019/extlst" xmlns:r="http://schemas.openxmlformats.org/officeDocument/2006/relationships" xmlns:m="http://schemas.openxmlformats.org/officeDocument/2006/math" xmlns:v="urn:schemas-microsoft-com:vml" xmlns:wp14="http://schemas.microsoft.com/office/word/2010/wordprocessingDrawing" xmlns:wp="http://schemas.openxmlformats.org/drawingml/2006/wordprocessingDrawing" xmlns:w10="urn:schemas-microsoft-com:office:word" xmlns:w="http://schemas.openxmlformats.org/wordprocessingml/2006/main" xmlns:w14="http://schemas.microsoft.com/office/word/2010/wordml" xmlns:w15="http://schemas.microsoft.com/office/word/2012/wordml" xmlns:w16cex="http://schemas.microsoft.com/office/word/2018/wordml/cex" xmlns:w16cid="http://schemas.microsoft.com/office/word/2016/wordml/cid" xmlns:w16="http://schemas.microsoft.com/office/word/2018/wordml" xmlns:w16sdtdh="http://schemas.microsoft.com/office/word/2020/wordml/sdtdatahash" xmlns:w16se="http://schemas.microsoft.com/office/word/2015/wordml/symex" xmlns:wpg="http://schemas.microsoft.com/office/word/2010/wordprocessingGroup" xmlns:wpi="http://schemas.microsoft.com/office/word/2010/wordprocessingInk" xmlns:wne="http://schemas.microsoft.com/office/word/2006/wordml" xmlns:wps="http://schemas.microsoft.com/office/word/2010/wordprocessingShape" mc:Ignorable="w14 w15 w16se w16cid w16 w16cex w16sdtdh wp14">
   <w:body>
     <w:p>
       <w:pPr>
@@ -47,6 +47,7 @@
         <w:spacing w:after="0" w:line="240" w:lineRule="auto"/>
         <w:jc w:val="both"/>
       </w:pPr>
+      <w:bookmarkStart w:id="0" w:name="_Hlk125727620"/>
       <w:r>
         <w:t>What is problem?</w:t>
       </w:r>
@@ -152,6 +153,7 @@
         <w:t>So what? Summarise main points and why this is significant</w:t>
       </w:r>
     </w:p>
+    <w:bookmarkEnd w:id="0"/>
     <w:p>
       <w:pPr>
         <w:spacing w:after="0" w:line="240" w:lineRule="auto"/>
@@ -401,7 +403,19 @@
         <w:jc w:val="both"/>
       </w:pPr>
       <w:r>
-        <w:t xml:space="preserve">Several previous expansions of the Port of Southampton have resulted in a substantial change in the morphology of the estuary. Further expansion plans, including a channel deepening in 2000 and a new berth development requiring a reclamation is planned for 2020. This note provides a rapid assessment of these two schemes </w:t>
+        <w:t>Several previous expansions of the Port of Southampton have resulted in a substantial change in the morphology of the estuary. Further expansion plans, including a channel deepening in 20</w:t>
+      </w:r>
+      <w:r>
+        <w:t>2</w:t>
+      </w:r>
+      <w:r>
+        <w:t>0 and a new berth development requiring a reclamation is planned for 20</w:t>
+      </w:r>
+      <w:r>
+        <w:t>3</w:t>
+      </w:r>
+      <w:r>
+        <w:t xml:space="preserve">0. This note provides a rapid assessment of these two schemes </w:t>
       </w:r>
       <w:r>
         <w:t xml:space="preserve">and presents the results </w:t>
@@ -494,7 +508,10 @@
         <w:t>3</w:t>
       </w:r>
       <w:r>
-        <w:t>. The reclamation removed an area of 0.2Mm</w:t>
+        <w:t xml:space="preserve"> in 2020.</w:t>
+      </w:r>
+      <w:r>
+        <w:t xml:space="preserve"> The reclamation removed an area of 0.2Mm</w:t>
       </w:r>
       <w:r>
         <w:rPr>
@@ -512,7 +529,13 @@
         <w:t>3</w:t>
       </w:r>
       <w:r>
-        <w:t xml:space="preserve"> from the inner tidal flat.</w:t>
+        <w:t xml:space="preserve"> from the inner tidal flat</w:t>
+      </w:r>
+      <w:r>
+        <w:t xml:space="preserve"> in 2030</w:t>
+      </w:r>
+      <w:r>
+        <w:t>.</w:t>
       </w:r>
     </w:p>
     <w:tbl>
@@ -660,22 +683,65 @@
         <w:t xml:space="preserve">The four cases examined are detailed in Table 1 and illustrated in Figure 1. </w:t>
       </w:r>
       <w:r>
-        <w:t>Substantial changes in the twentieth century have clearly dramatically changed the evolution that would have happened under sea level alone. This puts in context the much smaller changes introduced in the years 2000 and 2020. The proposed dredge further exacerbates the increase in volumes of the system and this impact is slightly reduced by the subsequent reclamation, although the reduction is comparatively small. Table 1 also summarises the changes in total volumes and the morphological change. These can be compared with the a</w:t>
-      </w:r>
-      <w:r>
-        <w:t>nnual volume change due to sea level rise</w:t>
-      </w:r>
-      <w:r>
-        <w:t xml:space="preserve"> of 2mm/year, which </w:t>
-      </w:r>
-      <w:r>
-        <w:t xml:space="preserve">over 50 years would be an increase of </w:t>
-      </w:r>
-      <w:r>
-        <w:t>3.4</w:t>
-      </w:r>
-      <w:r>
-        <w:t>e6 m</w:t>
+        <w:t xml:space="preserve">Substantial changes in the twentieth century have clearly dramatically changed the evolution that would have happened under sea level </w:t>
+      </w:r>
+      <w:r>
+        <w:t xml:space="preserve">rise </w:t>
+      </w:r>
+      <w:r>
+        <w:t>alone. This puts in context the much smaller changes introduced in the years 20</w:t>
+      </w:r>
+      <w:r>
+        <w:t>2</w:t>
+      </w:r>
+      <w:r>
+        <w:t>0 and 20</w:t>
+      </w:r>
+      <w:r>
+        <w:t>3</w:t>
+      </w:r>
+      <w:r>
+        <w:t xml:space="preserve">0. The proposed dredge further exacerbates the increase in volumes of the system and this impact is slightly reduced by the subsequent reclamation, although the reduction is comparatively small. Table 1 also summarises the changes in total </w:t>
+      </w:r>
+      <w:r>
+        <w:t xml:space="preserve">water </w:t>
+      </w:r>
+      <w:r>
+        <w:t xml:space="preserve">volumes and the morphological change. These can be compared with the </w:t>
+      </w:r>
+      <w:r>
+        <w:t>volume change due to sea level rise</w:t>
+      </w:r>
+      <w:r>
+        <w:t xml:space="preserve"> of 2mm/year, </w:t>
+      </w:r>
+      <w:bookmarkStart w:id="1" w:name="_Hlk125727088"/>
+      <w:r>
+        <w:t xml:space="preserve">which </w:t>
+      </w:r>
+      <w:r>
+        <w:t xml:space="preserve">over </w:t>
+      </w:r>
+      <w:r>
+        <w:t>200</w:t>
+      </w:r>
+      <w:r>
+        <w:t xml:space="preserve"> years would be an increase of </w:t>
+      </w:r>
+      <w:r>
+        <w:t>1</w:t>
+      </w:r>
+      <w:r>
+        <w:t>.4</w:t>
+      </w:r>
+      <w:r>
+        <w:t>e</w:t>
+      </w:r>
+      <w:r>
+        <w:t>7</w:t>
+      </w:r>
+      <w:r>
+        <w:t xml:space="preserve"> m</w:t>
       </w:r>
       <w:r>
         <w:rPr>
@@ -687,11 +753,38 @@
         <w:t>.</w:t>
       </w:r>
       <w:r>
-        <w:t xml:space="preserve"> Thus under sea level rise alone the system accretes (negative morphological change) at approximately the rate of sea level rise. However the historical change far exceeds this so that the system is unable to infill at a rate compatible with sea level rise. </w:t>
-      </w:r>
-      <w:r>
-        <w:t>The proposed dredge increases this impact by some 50% with a minor offsetting as a result of the reclamation.</w:t>
-      </w:r>
+        <w:t xml:space="preserve"> </w:t>
+      </w:r>
+      <w:bookmarkEnd w:id="1"/>
+      <w:r>
+        <w:t xml:space="preserve">Thus under sea level rise alone the system accretes (negative morphological change) at approximately the rate of sea level rise. However the historical change far exceeds this so that the system is unable to infill at a rate compatible with sea level rise. </w:t>
+      </w:r>
+      <w:bookmarkStart w:id="2" w:name="_Hlk125727128"/>
+      <w:r>
+        <w:t xml:space="preserve">The proposed dredge increases this impact by some </w:t>
+      </w:r>
+      <w:r>
+        <w:t xml:space="preserve">1.5e6 m3 </w:t>
+      </w:r>
+      <w:r>
+        <w:t xml:space="preserve">(an additional 3% relative to 1900 volumes), </w:t>
+      </w:r>
+      <w:r>
+        <w:t xml:space="preserve">with a minor </w:t>
+      </w:r>
+      <w:r>
+        <w:t>reduction in these changes when the</w:t>
+      </w:r>
+      <w:r>
+        <w:t xml:space="preserve"> reclamation</w:t>
+      </w:r>
+      <w:r>
+        <w:t xml:space="preserve"> is added</w:t>
+      </w:r>
+      <w:r>
+        <w:t>.</w:t>
+      </w:r>
+      <w:bookmarkEnd w:id="2"/>
     </w:p>
     <w:p>
       <w:pPr>
@@ -738,14 +831,52 @@
         <w:rPr>
           <w:b/>
         </w:rPr>
-        <w:t xml:space="preserve"> between 2000 and 2050 (V</w:t>
+        <w:t xml:space="preserve"> between </w:t>
+      </w:r>
+      <w:r>
+        <w:rPr>
+          <w:b/>
+        </w:rPr>
+        <w:t>19</w:t>
+      </w:r>
+      <w:r>
+        <w:rPr>
+          <w:b/>
+        </w:rPr>
+        <w:t>00 and 2</w:t>
+      </w:r>
+      <w:r>
+        <w:rPr>
+          <w:b/>
+        </w:rPr>
+        <w:t>10</w:t>
+      </w:r>
+      <w:r>
+        <w:rPr>
+          <w:b/>
+        </w:rPr>
+        <w:t>0 (V</w:t>
       </w:r>
       <w:r>
         <w:rPr>
           <w:b/>
           <w:vertAlign w:val="subscript"/>
         </w:rPr>
-        <w:t>2050</w:t>
+        <w:t>2</w:t>
+      </w:r>
+      <w:r>
+        <w:rPr>
+          <w:b/>
+          <w:vertAlign w:val="subscript"/>
+        </w:rPr>
+        <w:t>10</w:t>
+      </w:r>
+      <w:r>
+        <w:rPr>
+          <w:b/>
+          <w:vertAlign w:val="subscript"/>
+        </w:rPr>
+        <w:t>0</w:t>
       </w:r>
       <w:r>
         <w:rPr>
@@ -758,7 +889,14 @@
           <w:b/>
           <w:vertAlign w:val="subscript"/>
         </w:rPr>
-        <w:t>2000</w:t>
+        <w:t>19</w:t>
+      </w:r>
+      <w:r>
+        <w:rPr>
+          <w:b/>
+          <w:vertAlign w:val="subscript"/>
+        </w:rPr>
+        <w:t>00</w:t>
       </w:r>
       <w:r>
         <w:rPr>
@@ -958,7 +1096,7 @@
                 <w:sz w:val="20"/>
                 <w:szCs w:val="20"/>
               </w:rPr>
-              <w:t>1.00E+05</w:t>
+              <w:t>7.58E+05</w:t>
             </w:r>
           </w:p>
         </w:tc>
@@ -983,7 +1121,7 @@
                 <w:sz w:val="20"/>
                 <w:szCs w:val="20"/>
               </w:rPr>
-              <w:t>-4.60E+07</w:t>
+              <w:t>-1.30E+07</w:t>
             </w:r>
           </w:p>
         </w:tc>
@@ -1060,7 +1198,7 @@
                 <w:sz w:val="20"/>
                 <w:szCs w:val="20"/>
               </w:rPr>
-              <w:t>-2.29E+06</w:t>
+              <w:t>1.58E+06</w:t>
             </w:r>
           </w:p>
         </w:tc>
@@ -1085,7 +1223,7 @@
                 <w:sz w:val="20"/>
                 <w:szCs w:val="20"/>
               </w:rPr>
-              <w:t>-5.43E+06</w:t>
+              <w:t>-1.30E+07</w:t>
             </w:r>
           </w:p>
         </w:tc>
@@ -1119,45 +1257,23 @@
                 <w:sz w:val="20"/>
                 <w:szCs w:val="20"/>
               </w:rPr>
-              <w:t xml:space="preserve">3 – historic changes + </w:t>
+              <w:t xml:space="preserve">3 – </w:t>
             </w:r>
-            <w:proofErr w:type="spellStart"/>
             <w:r>
               <w:rPr>
                 <w:rFonts w:ascii="Times New Roman" w:eastAsia="SimSun" w:hAnsi="Times New Roman" w:cs="Times New Roman"/>
                 <w:sz w:val="20"/>
                 <w:szCs w:val="20"/>
               </w:rPr>
-              <w:t>slr</w:t>
+              <w:t xml:space="preserve">As 1 with </w:t>
             </w:r>
-            <w:proofErr w:type="spellEnd"/>
-          </w:p>
-        </w:tc>
-        <w:tc>
-          <w:tcPr>
-            <w:tcW w:w="2268" w:type="dxa"/>
-            <w:tcBorders>
-              <w:bottom w:val="single" w:sz="4" w:space="0" w:color="auto"/>
-            </w:tcBorders>
-            <w:shd w:val="clear" w:color="auto" w:fill="auto"/>
-          </w:tcPr>
-          <w:p>
-            <w:pPr>
-              <w:spacing w:after="0" w:line="240" w:lineRule="auto"/>
-              <w:jc w:val="center"/>
-              <w:rPr>
-                <w:rFonts w:ascii="Times New Roman" w:eastAsia="SimSun" w:hAnsi="Times New Roman" w:cs="Times New Roman"/>
-                <w:sz w:val="20"/>
-                <w:szCs w:val="20"/>
-              </w:rPr>
-            </w:pPr>
             <w:r>
               <w:rPr>
                 <w:rFonts w:ascii="Times New Roman" w:eastAsia="SimSun" w:hAnsi="Times New Roman" w:cs="Times New Roman"/>
                 <w:sz w:val="20"/>
                 <w:szCs w:val="20"/>
               </w:rPr>
-              <w:t>-8.10E+05</w:t>
+              <w:t>historic changes</w:t>
             </w:r>
           </w:p>
         </w:tc>
@@ -1185,7 +1301,35 @@
                 <w:sz w:val="20"/>
                 <w:szCs w:val="20"/>
               </w:rPr>
-              <w:t>-3.79E+06</w:t>
+              <w:t>8.49E+06</w:t>
+            </w:r>
+          </w:p>
+        </w:tc>
+        <w:tc>
+          <w:tcPr>
+            <w:tcW w:w="2268" w:type="dxa"/>
+            <w:tcBorders>
+              <w:bottom w:val="single" w:sz="4" w:space="0" w:color="auto"/>
+            </w:tcBorders>
+            <w:shd w:val="clear" w:color="auto" w:fill="auto"/>
+          </w:tcPr>
+          <w:p>
+            <w:pPr>
+              <w:spacing w:after="0" w:line="240" w:lineRule="auto"/>
+              <w:jc w:val="center"/>
+              <w:rPr>
+                <w:rFonts w:ascii="Times New Roman" w:eastAsia="SimSun" w:hAnsi="Times New Roman" w:cs="Times New Roman"/>
+                <w:sz w:val="20"/>
+                <w:szCs w:val="20"/>
+              </w:rPr>
+            </w:pPr>
+            <w:r>
+              <w:rPr>
+                <w:rFonts w:ascii="Times New Roman" w:eastAsia="SimSun" w:hAnsi="Times New Roman" w:cs="Times New Roman"/>
+                <w:sz w:val="20"/>
+                <w:szCs w:val="20"/>
+              </w:rPr>
+              <w:t>-4.01E+06</w:t>
             </w:r>
           </w:p>
         </w:tc>
@@ -1219,7 +1363,7 @@
                 <w:sz w:val="20"/>
                 <w:szCs w:val="20"/>
               </w:rPr>
-              <w:t>4 – As 3, with dredge in 2000*</w:t>
+              <w:t>4 – As 3, with dredge in 2020</w:t>
             </w:r>
           </w:p>
         </w:tc>
@@ -1244,7 +1388,7 @@
                 <w:sz w:val="20"/>
                 <w:szCs w:val="20"/>
               </w:rPr>
-              <w:t>9.29E+06</w:t>
+              <w:t>1.05E+07</w:t>
             </w:r>
           </w:p>
         </w:tc>
@@ -1269,7 +1413,7 @@
                 <w:sz w:val="20"/>
                 <w:szCs w:val="20"/>
               </w:rPr>
-              <w:t>6.30E+06</w:t>
+              <w:t>-1.99E+06</w:t>
             </w:r>
           </w:p>
         </w:tc>
@@ -1303,7 +1447,7 @@
                 <w:sz w:val="20"/>
                 <w:szCs w:val="20"/>
               </w:rPr>
-              <w:t>5 – As 4, with reclamation in 2020*</w:t>
+              <w:t>5 – As 4, with reclamation in 2030</w:t>
             </w:r>
           </w:p>
         </w:tc>
@@ -1328,7 +1472,7 @@
                 <w:sz w:val="20"/>
                 <w:szCs w:val="20"/>
               </w:rPr>
-              <w:t>8.69E+06</w:t>
+              <w:t>1.00E+07</w:t>
             </w:r>
           </w:p>
         </w:tc>
@@ -1353,7 +1497,7 @@
                 <w:sz w:val="20"/>
                 <w:szCs w:val="20"/>
               </w:rPr>
-              <w:t>5.82E+06</w:t>
+              <w:t>-2.46E+06</w:t>
             </w:r>
           </w:p>
         </w:tc>
@@ -1362,37 +1506,13 @@
     <w:p>
       <w:pPr>
         <w:spacing w:after="80" w:line="240" w:lineRule="auto"/>
-        <w:ind w:firstLine="720"/>
+        <w:jc w:val="both"/>
         <w:rPr>
           <w:rFonts w:ascii="Times New Roman" w:eastAsia="SimSun" w:hAnsi="Times New Roman" w:cs="Times New Roman"/>
           <w:sz w:val="16"/>
           <w:szCs w:val="16"/>
         </w:rPr>
       </w:pPr>
-      <w:r>
-        <w:rPr>
-          <w:rFonts w:ascii="Times New Roman" w:eastAsia="SimSun" w:hAnsi="Times New Roman" w:cs="Times New Roman"/>
-          <w:sz w:val="16"/>
-          <w:szCs w:val="16"/>
-        </w:rPr>
-        <w:t xml:space="preserve">(*) </w:t>
-      </w:r>
-      <w:r>
-        <w:rPr>
-          <w:rFonts w:ascii="Times New Roman" w:eastAsia="SimSun" w:hAnsi="Times New Roman" w:cs="Times New Roman"/>
-          <w:sz w:val="16"/>
-          <w:szCs w:val="16"/>
-        </w:rPr>
-        <w:t xml:space="preserve">estimated change </w:t>
-      </w:r>
-      <w:r>
-        <w:rPr>
-          <w:rFonts w:ascii="Times New Roman" w:eastAsia="SimSun" w:hAnsi="Times New Roman" w:cs="Times New Roman"/>
-          <w:sz w:val="16"/>
-          <w:szCs w:val="16"/>
-        </w:rPr>
-        <w:t>includes the perturbation due to the dredge in 2000.</w:t>
-      </w:r>
     </w:p>
     <w:p>
       <w:pPr>
@@ -1432,7 +1552,7 @@
 </file>
 
 <file path=word/endnotes.xml><?xml version="1.0" encoding="utf-8"?>
-<w:endnotes xmlns:wpc="http://schemas.microsoft.com/office/word/2010/wordprocessingCanvas" xmlns:cx="http://schemas.microsoft.com/office/drawing/2014/chartex" xmlns:cx1="http://schemas.microsoft.com/office/drawing/2015/9/8/chartex" xmlns:cx2="http://schemas.microsoft.com/office/drawing/2015/10/21/chartex" xmlns:cx3="http://schemas.microsoft.com/office/drawing/2016/5/9/chartex" xmlns:cx4="http://schemas.microsoft.com/office/drawing/2016/5/10/chartex" xmlns:cx5="http://schemas.microsoft.com/office/drawing/2016/5/11/chartex" xmlns:cx6="http://schemas.microsoft.com/office/drawing/2016/5/12/chartex" xmlns:cx7="http://schemas.microsoft.com/office/drawing/2016/5/13/chartex" xmlns:cx8="http://schemas.microsoft.com/office/drawing/2016/5/14/chartex" xmlns:mc="http://schemas.openxmlformats.org/markup-compatibility/2006" xmlns:aink="http://schemas.microsoft.com/office/drawing/2016/ink" xmlns:am3d="http://schemas.microsoft.com/office/drawing/2017/model3d" xmlns:o="urn:schemas-microsoft-com:office:office" xmlns:r="http://schemas.openxmlformats.org/officeDocument/2006/relationships" xmlns:m="http://schemas.openxmlformats.org/officeDocument/2006/math" xmlns:v="urn:schemas-microsoft-com:vml" xmlns:wp14="http://schemas.microsoft.com/office/word/2010/wordprocessingDrawing" xmlns:wp="http://schemas.openxmlformats.org/drawingml/2006/wordprocessingDrawing" xmlns:w10="urn:schemas-microsoft-com:office:word" xmlns:w="http://schemas.openxmlformats.org/wordprocessingml/2006/main" xmlns:w14="http://schemas.microsoft.com/office/word/2010/wordml" xmlns:w15="http://schemas.microsoft.com/office/word/2012/wordml" xmlns:w16cex="http://schemas.microsoft.com/office/word/2018/wordml/cex" xmlns:w16cid="http://schemas.microsoft.com/office/word/2016/wordml/cid" xmlns:w16="http://schemas.microsoft.com/office/word/2018/wordml" xmlns:w16sdtdh="http://schemas.microsoft.com/office/word/2020/wordml/sdtdatahash" xmlns:w16se="http://schemas.microsoft.com/office/word/2015/wordml/symex" xmlns:wpg="http://schemas.microsoft.com/office/word/2010/wordprocessingGroup" xmlns:wpi="http://schemas.microsoft.com/office/word/2010/wordprocessingInk" xmlns:wne="http://schemas.microsoft.com/office/word/2006/wordml" xmlns:wps="http://schemas.microsoft.com/office/word/2010/wordprocessingShape" mc:Ignorable="w14 w15 w16se w16cid w16 w16cex w16sdtdh wp14">
+<w:endnotes xmlns:wpc="http://schemas.microsoft.com/office/word/2010/wordprocessingCanvas" xmlns:cx="http://schemas.microsoft.com/office/drawing/2014/chartex" xmlns:cx1="http://schemas.microsoft.com/office/drawing/2015/9/8/chartex" xmlns:cx2="http://schemas.microsoft.com/office/drawing/2015/10/21/chartex" xmlns:cx3="http://schemas.microsoft.com/office/drawing/2016/5/9/chartex" xmlns:cx4="http://schemas.microsoft.com/office/drawing/2016/5/10/chartex" xmlns:cx5="http://schemas.microsoft.com/office/drawing/2016/5/11/chartex" xmlns:cx6="http://schemas.microsoft.com/office/drawing/2016/5/12/chartex" xmlns:cx7="http://schemas.microsoft.com/office/drawing/2016/5/13/chartex" xmlns:cx8="http://schemas.microsoft.com/office/drawing/2016/5/14/chartex" xmlns:mc="http://schemas.openxmlformats.org/markup-compatibility/2006" xmlns:aink="http://schemas.microsoft.com/office/drawing/2016/ink" xmlns:am3d="http://schemas.microsoft.com/office/drawing/2017/model3d" xmlns:o="urn:schemas-microsoft-com:office:office" xmlns:oel="http://schemas.microsoft.com/office/2019/extlst" xmlns:r="http://schemas.openxmlformats.org/officeDocument/2006/relationships" xmlns:m="http://schemas.openxmlformats.org/officeDocument/2006/math" xmlns:v="urn:schemas-microsoft-com:vml" xmlns:wp14="http://schemas.microsoft.com/office/word/2010/wordprocessingDrawing" xmlns:wp="http://schemas.openxmlformats.org/drawingml/2006/wordprocessingDrawing" xmlns:w10="urn:schemas-microsoft-com:office:word" xmlns:w="http://schemas.openxmlformats.org/wordprocessingml/2006/main" xmlns:w14="http://schemas.microsoft.com/office/word/2010/wordml" xmlns:w15="http://schemas.microsoft.com/office/word/2012/wordml" xmlns:w16cex="http://schemas.microsoft.com/office/word/2018/wordml/cex" xmlns:w16cid="http://schemas.microsoft.com/office/word/2016/wordml/cid" xmlns:w16="http://schemas.microsoft.com/office/word/2018/wordml" xmlns:w16sdtdh="http://schemas.microsoft.com/office/word/2020/wordml/sdtdatahash" xmlns:w16se="http://schemas.microsoft.com/office/word/2015/wordml/symex" xmlns:wpg="http://schemas.microsoft.com/office/word/2010/wordprocessingGroup" xmlns:wpi="http://schemas.microsoft.com/office/word/2010/wordprocessingInk" xmlns:wne="http://schemas.microsoft.com/office/word/2006/wordml" xmlns:wps="http://schemas.microsoft.com/office/word/2010/wordprocessingShape" mc:Ignorable="w14 w15 w16se w16cid w16 w16cex w16sdtdh wp14">
   <w:endnote w:type="separator" w:id="-1">
     <w:p>
       <w:pPr>
@@ -1457,7 +1577,7 @@
 </file>
 
 <file path=word/footnotes.xml><?xml version="1.0" encoding="utf-8"?>
-<w:footnotes xmlns:wpc="http://schemas.microsoft.com/office/word/2010/wordprocessingCanvas" xmlns:cx="http://schemas.microsoft.com/office/drawing/2014/chartex" xmlns:cx1="http://schemas.microsoft.com/office/drawing/2015/9/8/chartex" xmlns:cx2="http://schemas.microsoft.com/office/drawing/2015/10/21/chartex" xmlns:cx3="http://schemas.microsoft.com/office/drawing/2016/5/9/chartex" xmlns:cx4="http://schemas.microsoft.com/office/drawing/2016/5/10/chartex" xmlns:cx5="http://schemas.microsoft.com/office/drawing/2016/5/11/chartex" xmlns:cx6="http://schemas.microsoft.com/office/drawing/2016/5/12/chartex" xmlns:cx7="http://schemas.microsoft.com/office/drawing/2016/5/13/chartex" xmlns:cx8="http://schemas.microsoft.com/office/drawing/2016/5/14/chartex" xmlns:mc="http://schemas.openxmlformats.org/markup-compatibility/2006" xmlns:aink="http://schemas.microsoft.com/office/drawing/2016/ink" xmlns:am3d="http://schemas.microsoft.com/office/drawing/2017/model3d" xmlns:o="urn:schemas-microsoft-com:office:office" xmlns:r="http://schemas.openxmlformats.org/officeDocument/2006/relationships" xmlns:m="http://schemas.openxmlformats.org/officeDocument/2006/math" xmlns:v="urn:schemas-microsoft-com:vml" xmlns:wp14="http://schemas.microsoft.com/office/word/2010/wordprocessingDrawing" xmlns:wp="http://schemas.openxmlformats.org/drawingml/2006/wordprocessingDrawing" xmlns:w10="urn:schemas-microsoft-com:office:word" xmlns:w="http://schemas.openxmlformats.org/wordprocessingml/2006/main" xmlns:w14="http://schemas.microsoft.com/office/word/2010/wordml" xmlns:w15="http://schemas.microsoft.com/office/word/2012/wordml" xmlns:w16cex="http://schemas.microsoft.com/office/word/2018/wordml/cex" xmlns:w16cid="http://schemas.microsoft.com/office/word/2016/wordml/cid" xmlns:w16="http://schemas.microsoft.com/office/word/2018/wordml" xmlns:w16sdtdh="http://schemas.microsoft.com/office/word/2020/wordml/sdtdatahash" xmlns:w16se="http://schemas.microsoft.com/office/word/2015/wordml/symex" xmlns:wpg="http://schemas.microsoft.com/office/word/2010/wordprocessingGroup" xmlns:wpi="http://schemas.microsoft.com/office/word/2010/wordprocessingInk" xmlns:wne="http://schemas.microsoft.com/office/word/2006/wordml" xmlns:wps="http://schemas.microsoft.com/office/word/2010/wordprocessingShape" mc:Ignorable="w14 w15 w16se w16cid w16 w16cex w16sdtdh wp14">
+<w:footnotes xmlns:wpc="http://schemas.microsoft.com/office/word/2010/wordprocessingCanvas" xmlns:cx="http://schemas.microsoft.com/office/drawing/2014/chartex" xmlns:cx1="http://schemas.microsoft.com/office/drawing/2015/9/8/chartex" xmlns:cx2="http://schemas.microsoft.com/office/drawing/2015/10/21/chartex" xmlns:cx3="http://schemas.microsoft.com/office/drawing/2016/5/9/chartex" xmlns:cx4="http://schemas.microsoft.com/office/drawing/2016/5/10/chartex" xmlns:cx5="http://schemas.microsoft.com/office/drawing/2016/5/11/chartex" xmlns:cx6="http://schemas.microsoft.com/office/drawing/2016/5/12/chartex" xmlns:cx7="http://schemas.microsoft.com/office/drawing/2016/5/13/chartex" xmlns:cx8="http://schemas.microsoft.com/office/drawing/2016/5/14/chartex" xmlns:mc="http://schemas.openxmlformats.org/markup-compatibility/2006" xmlns:aink="http://schemas.microsoft.com/office/drawing/2016/ink" xmlns:am3d="http://schemas.microsoft.com/office/drawing/2017/model3d" xmlns:o="urn:schemas-microsoft-com:office:office" xmlns:oel="http://schemas.microsoft.com/office/2019/extlst" xmlns:r="http://schemas.openxmlformats.org/officeDocument/2006/relationships" xmlns:m="http://schemas.openxmlformats.org/officeDocument/2006/math" xmlns:v="urn:schemas-microsoft-com:vml" xmlns:wp14="http://schemas.microsoft.com/office/word/2010/wordprocessingDrawing" xmlns:wp="http://schemas.openxmlformats.org/drawingml/2006/wordprocessingDrawing" xmlns:w10="urn:schemas-microsoft-com:office:word" xmlns:w="http://schemas.openxmlformats.org/wordprocessingml/2006/main" xmlns:w14="http://schemas.microsoft.com/office/word/2010/wordml" xmlns:w15="http://schemas.microsoft.com/office/word/2012/wordml" xmlns:w16cex="http://schemas.microsoft.com/office/word/2018/wordml/cex" xmlns:w16cid="http://schemas.microsoft.com/office/word/2016/wordml/cid" xmlns:w16="http://schemas.microsoft.com/office/word/2018/wordml" xmlns:w16sdtdh="http://schemas.microsoft.com/office/word/2020/wordml/sdtdatahash" xmlns:w16se="http://schemas.microsoft.com/office/word/2015/wordml/symex" xmlns:wpg="http://schemas.microsoft.com/office/word/2010/wordprocessingGroup" xmlns:wpi="http://schemas.microsoft.com/office/word/2010/wordprocessingInk" xmlns:wne="http://schemas.microsoft.com/office/word/2006/wordml" xmlns:wps="http://schemas.microsoft.com/office/word/2010/wordprocessingShape" mc:Ignorable="w14 w15 w16se w16cid w16 w16cex w16sdtdh wp14">
   <w:footnote w:type="separator" w:id="-1">
     <w:p>
       <w:pPr>
@@ -1548,7 +1668,7 @@
           <w:sz w:val="16"/>
           <w:szCs w:val="16"/>
         </w:rPr>
-        <w:t xml:space="preserve"> J and </w:t>
+        <w:t xml:space="preserve"> J and Scheffers M B a M(eds), Physics of Estuaries and Coastal Seas: 1996, pp. 397-407, A </w:t>
       </w:r>
       <w:proofErr w:type="spellStart"/>
       <w:r>
@@ -1556,7 +1676,7 @@
           <w:sz w:val="16"/>
           <w:szCs w:val="16"/>
         </w:rPr>
-        <w:t>Scheffers</w:t>
+        <w:t>A</w:t>
       </w:r>
       <w:proofErr w:type="spellEnd"/>
       <w:r>
@@ -1564,39 +1684,7 @@
           <w:sz w:val="16"/>
           <w:szCs w:val="16"/>
         </w:rPr>
-        <w:t xml:space="preserve"> M B a M(eds), Physics of Estuaries and Coastal Seas: 1996, pp. 397-407, A </w:t>
-      </w:r>
-      <w:proofErr w:type="spellStart"/>
-      <w:r>
-        <w:rPr>
-          <w:sz w:val="16"/>
-          <w:szCs w:val="16"/>
-        </w:rPr>
-        <w:t>A</w:t>
-      </w:r>
-      <w:proofErr w:type="spellEnd"/>
-      <w:r>
-        <w:rPr>
-          <w:sz w:val="16"/>
-          <w:szCs w:val="16"/>
-        </w:rPr>
-        <w:t xml:space="preserve"> </w:t>
-      </w:r>
-      <w:proofErr w:type="spellStart"/>
-      <w:r>
-        <w:rPr>
-          <w:sz w:val="16"/>
-          <w:szCs w:val="16"/>
-        </w:rPr>
-        <w:t>Balkema</w:t>
-      </w:r>
-      <w:proofErr w:type="spellEnd"/>
-      <w:r>
-        <w:rPr>
-          <w:sz w:val="16"/>
-          <w:szCs w:val="16"/>
-        </w:rPr>
-        <w:t>.</w:t>
+        <w:t xml:space="preserve"> Balkema.</w:t>
       </w:r>
     </w:p>
   </w:footnote>
@@ -1604,7 +1692,7 @@
 </file>
 
 <file path=word/header1.xml><?xml version="1.0" encoding="utf-8"?>
-<w:hdr xmlns:wpc="http://schemas.microsoft.com/office/word/2010/wordprocessingCanvas" xmlns:cx="http://schemas.microsoft.com/office/drawing/2014/chartex" xmlns:cx1="http://schemas.microsoft.com/office/drawing/2015/9/8/chartex" xmlns:cx2="http://schemas.microsoft.com/office/drawing/2015/10/21/chartex" xmlns:cx3="http://schemas.microsoft.com/office/drawing/2016/5/9/chartex" xmlns:cx4="http://schemas.microsoft.com/office/drawing/2016/5/10/chartex" xmlns:cx5="http://schemas.microsoft.com/office/drawing/2016/5/11/chartex" xmlns:cx6="http://schemas.microsoft.com/office/drawing/2016/5/12/chartex" xmlns:cx7="http://schemas.microsoft.com/office/drawing/2016/5/13/chartex" xmlns:cx8="http://schemas.microsoft.com/office/drawing/2016/5/14/chartex" xmlns:mc="http://schemas.openxmlformats.org/markup-compatibility/2006" xmlns:aink="http://schemas.microsoft.com/office/drawing/2016/ink" xmlns:am3d="http://schemas.microsoft.com/office/drawing/2017/model3d" xmlns:o="urn:schemas-microsoft-com:office:office" xmlns:r="http://schemas.openxmlformats.org/officeDocument/2006/relationships" xmlns:m="http://schemas.openxmlformats.org/officeDocument/2006/math" xmlns:v="urn:schemas-microsoft-com:vml" xmlns:wp14="http://schemas.microsoft.com/office/word/2010/wordprocessingDrawing" xmlns:wp="http://schemas.openxmlformats.org/drawingml/2006/wordprocessingDrawing" xmlns:w10="urn:schemas-microsoft-com:office:word" xmlns:w="http://schemas.openxmlformats.org/wordprocessingml/2006/main" xmlns:w14="http://schemas.microsoft.com/office/word/2010/wordml" xmlns:w15="http://schemas.microsoft.com/office/word/2012/wordml" xmlns:w16cex="http://schemas.microsoft.com/office/word/2018/wordml/cex" xmlns:w16cid="http://schemas.microsoft.com/office/word/2016/wordml/cid" xmlns:w16="http://schemas.microsoft.com/office/word/2018/wordml" xmlns:w16sdtdh="http://schemas.microsoft.com/office/word/2020/wordml/sdtdatahash" xmlns:w16se="http://schemas.microsoft.com/office/word/2015/wordml/symex" xmlns:wpg="http://schemas.microsoft.com/office/word/2010/wordprocessingGroup" xmlns:wpi="http://schemas.microsoft.com/office/word/2010/wordprocessingInk" xmlns:wne="http://schemas.microsoft.com/office/word/2006/wordml" xmlns:wps="http://schemas.microsoft.com/office/word/2010/wordprocessingShape" mc:Ignorable="w14 w15 w16se w16cid w16 w16cex w16sdtdh wp14">
+<w:hdr xmlns:wpc="http://schemas.microsoft.com/office/word/2010/wordprocessingCanvas" xmlns:cx="http://schemas.microsoft.com/office/drawing/2014/chartex" xmlns:cx1="http://schemas.microsoft.com/office/drawing/2015/9/8/chartex" xmlns:cx2="http://schemas.microsoft.com/office/drawing/2015/10/21/chartex" xmlns:cx3="http://schemas.microsoft.com/office/drawing/2016/5/9/chartex" xmlns:cx4="http://schemas.microsoft.com/office/drawing/2016/5/10/chartex" xmlns:cx5="http://schemas.microsoft.com/office/drawing/2016/5/11/chartex" xmlns:cx6="http://schemas.microsoft.com/office/drawing/2016/5/12/chartex" xmlns:cx7="http://schemas.microsoft.com/office/drawing/2016/5/13/chartex" xmlns:cx8="http://schemas.microsoft.com/office/drawing/2016/5/14/chartex" xmlns:mc="http://schemas.openxmlformats.org/markup-compatibility/2006" xmlns:aink="http://schemas.microsoft.com/office/drawing/2016/ink" xmlns:am3d="http://schemas.microsoft.com/office/drawing/2017/model3d" xmlns:o="urn:schemas-microsoft-com:office:office" xmlns:oel="http://schemas.microsoft.com/office/2019/extlst" xmlns:r="http://schemas.openxmlformats.org/officeDocument/2006/relationships" xmlns:m="http://schemas.openxmlformats.org/officeDocument/2006/math" xmlns:v="urn:schemas-microsoft-com:vml" xmlns:wp14="http://schemas.microsoft.com/office/word/2010/wordprocessingDrawing" xmlns:wp="http://schemas.openxmlformats.org/drawingml/2006/wordprocessingDrawing" xmlns:w10="urn:schemas-microsoft-com:office:word" xmlns:w="http://schemas.openxmlformats.org/wordprocessingml/2006/main" xmlns:w14="http://schemas.microsoft.com/office/word/2010/wordml" xmlns:w15="http://schemas.microsoft.com/office/word/2012/wordml" xmlns:w16cex="http://schemas.microsoft.com/office/word/2018/wordml/cex" xmlns:w16cid="http://schemas.microsoft.com/office/word/2016/wordml/cid" xmlns:w16="http://schemas.microsoft.com/office/word/2018/wordml" xmlns:w16sdtdh="http://schemas.microsoft.com/office/word/2020/wordml/sdtdatahash" xmlns:w16se="http://schemas.microsoft.com/office/word/2015/wordml/symex" xmlns:wpg="http://schemas.microsoft.com/office/word/2010/wordprocessingGroup" xmlns:wpi="http://schemas.microsoft.com/office/word/2010/wordprocessingInk" xmlns:wne="http://schemas.microsoft.com/office/word/2006/wordml" xmlns:wps="http://schemas.microsoft.com/office/word/2010/wordprocessingShape" mc:Ignorable="w14 w15 w16se w16cid w16 w16cex w16sdtdh wp14">
   <w:p>
     <w:pPr>
       <w:pStyle w:val="Header"/>
@@ -1618,7 +1706,7 @@
 </file>
 
 <file path=word/numbering.xml><?xml version="1.0" encoding="utf-8"?>
-<w:numbering xmlns:wpc="http://schemas.microsoft.com/office/word/2010/wordprocessingCanvas" xmlns:cx="http://schemas.microsoft.com/office/drawing/2014/chartex" xmlns:cx1="http://schemas.microsoft.com/office/drawing/2015/9/8/chartex" xmlns:cx2="http://schemas.microsoft.com/office/drawing/2015/10/21/chartex" xmlns:cx3="http://schemas.microsoft.com/office/drawing/2016/5/9/chartex" xmlns:cx4="http://schemas.microsoft.com/office/drawing/2016/5/10/chartex" xmlns:cx5="http://schemas.microsoft.com/office/drawing/2016/5/11/chartex" xmlns:cx6="http://schemas.microsoft.com/office/drawing/2016/5/12/chartex" xmlns:cx7="http://schemas.microsoft.com/office/drawing/2016/5/13/chartex" xmlns:cx8="http://schemas.microsoft.com/office/drawing/2016/5/14/chartex" xmlns:mc="http://schemas.openxmlformats.org/markup-compatibility/2006" xmlns:aink="http://schemas.microsoft.com/office/drawing/2016/ink" xmlns:am3d="http://schemas.microsoft.com/office/drawing/2017/model3d" xmlns:o="urn:schemas-microsoft-com:office:office" xmlns:r="http://schemas.openxmlformats.org/officeDocument/2006/relationships" xmlns:m="http://schemas.openxmlformats.org/officeDocument/2006/math" xmlns:v="urn:schemas-microsoft-com:vml" xmlns:wp14="http://schemas.microsoft.com/office/word/2010/wordprocessingDrawing" xmlns:wp="http://schemas.openxmlformats.org/drawingml/2006/wordprocessingDrawing" xmlns:w10="urn:schemas-microsoft-com:office:word" xmlns:w="http://schemas.openxmlformats.org/wordprocessingml/2006/main" xmlns:w14="http://schemas.microsoft.com/office/word/2010/wordml" xmlns:w15="http://schemas.microsoft.com/office/word/2012/wordml" xmlns:w16cex="http://schemas.microsoft.com/office/word/2018/wordml/cex" xmlns:w16cid="http://schemas.microsoft.com/office/word/2016/wordml/cid" xmlns:w16="http://schemas.microsoft.com/office/word/2018/wordml" xmlns:w16sdtdh="http://schemas.microsoft.com/office/word/2020/wordml/sdtdatahash" xmlns:w16se="http://schemas.microsoft.com/office/word/2015/wordml/symex" xmlns:wpg="http://schemas.microsoft.com/office/word/2010/wordprocessingGroup" xmlns:wpi="http://schemas.microsoft.com/office/word/2010/wordprocessingInk" xmlns:wne="http://schemas.microsoft.com/office/word/2006/wordml" xmlns:wps="http://schemas.microsoft.com/office/word/2010/wordprocessingShape" mc:Ignorable="w14 w15 w16se w16cid w16 w16cex w16sdtdh wp14">
+<w:numbering xmlns:wpc="http://schemas.microsoft.com/office/word/2010/wordprocessingCanvas" xmlns:cx="http://schemas.microsoft.com/office/drawing/2014/chartex" xmlns:cx1="http://schemas.microsoft.com/office/drawing/2015/9/8/chartex" xmlns:cx2="http://schemas.microsoft.com/office/drawing/2015/10/21/chartex" xmlns:cx3="http://schemas.microsoft.com/office/drawing/2016/5/9/chartex" xmlns:cx4="http://schemas.microsoft.com/office/drawing/2016/5/10/chartex" xmlns:cx5="http://schemas.microsoft.com/office/drawing/2016/5/11/chartex" xmlns:cx6="http://schemas.microsoft.com/office/drawing/2016/5/12/chartex" xmlns:cx7="http://schemas.microsoft.com/office/drawing/2016/5/13/chartex" xmlns:cx8="http://schemas.microsoft.com/office/drawing/2016/5/14/chartex" xmlns:mc="http://schemas.openxmlformats.org/markup-compatibility/2006" xmlns:aink="http://schemas.microsoft.com/office/drawing/2016/ink" xmlns:am3d="http://schemas.microsoft.com/office/drawing/2017/model3d" xmlns:o="urn:schemas-microsoft-com:office:office" xmlns:oel="http://schemas.microsoft.com/office/2019/extlst" xmlns:r="http://schemas.openxmlformats.org/officeDocument/2006/relationships" xmlns:m="http://schemas.openxmlformats.org/officeDocument/2006/math" xmlns:v="urn:schemas-microsoft-com:vml" xmlns:wp14="http://schemas.microsoft.com/office/word/2010/wordprocessingDrawing" xmlns:wp="http://schemas.openxmlformats.org/drawingml/2006/wordprocessingDrawing" xmlns:w10="urn:schemas-microsoft-com:office:word" xmlns:w="http://schemas.openxmlformats.org/wordprocessingml/2006/main" xmlns:w14="http://schemas.microsoft.com/office/word/2010/wordml" xmlns:w15="http://schemas.microsoft.com/office/word/2012/wordml" xmlns:w16cex="http://schemas.microsoft.com/office/word/2018/wordml/cex" xmlns:w16cid="http://schemas.microsoft.com/office/word/2016/wordml/cid" xmlns:w16="http://schemas.microsoft.com/office/word/2018/wordml" xmlns:w16sdtdh="http://schemas.microsoft.com/office/word/2020/wordml/sdtdatahash" xmlns:w16se="http://schemas.microsoft.com/office/word/2015/wordml/symex" xmlns:wpg="http://schemas.microsoft.com/office/word/2010/wordprocessingGroup" xmlns:wpi="http://schemas.microsoft.com/office/word/2010/wordprocessingInk" xmlns:wne="http://schemas.microsoft.com/office/word/2006/wordml" xmlns:wps="http://schemas.microsoft.com/office/word/2010/wordprocessingShape" mc:Ignorable="w14 w15 w16se w16cid w16 w16cex w16sdtdh wp14">
   <w:abstractNum w:abstractNumId="0" w15:restartNumberingAfterBreak="0">
     <w:nsid w:val="49CF4B07"/>
     <w:multiLevelType w:val="singleLevel"/>
@@ -1753,10 +1841,10 @@
       </w:rPr>
     </w:lvl>
   </w:abstractNum>
-  <w:num w:numId="1">
+  <w:num w:numId="1" w16cid:durableId="1276061591">
     <w:abstractNumId w:val="0"/>
   </w:num>
-  <w:num w:numId="2">
+  <w:num w:numId="2" w16cid:durableId="1027491069">
     <w:abstractNumId w:val="1"/>
   </w:num>
 </w:numbering>

</xml_diff>

<commit_message>
Modified interventions and sorted problems with intertidal in Southampton model (see notes in Book 14)
git-svn-id: svn://192.168.0.80/muiApps/Trunk/Asmita@220 5305ae0c-0cd9-424f-b575-fb45b188e99a
</commit_message>
<xml_diff>
--- a/Training exercise/Training exercise-Southampton/Example Abstract for Exercise.docx
+++ b/Training exercise/Training exercise-Southampton/Example Abstract for Exercise.docx
@@ -21,8 +21,16 @@
         <w:rPr>
           <w:b/>
         </w:rPr>
-        <w:t>TITLE- should indicate what the paper is about</w:t>
-      </w:r>
+        <w:t xml:space="preserve">TITLE- should indicate what the paper is </w:t>
+      </w:r>
+      <w:proofErr w:type="gramStart"/>
+      <w:r>
+        <w:rPr>
+          <w:b/>
+        </w:rPr>
+        <w:t>about</w:t>
+      </w:r>
+      <w:proofErr w:type="gramEnd"/>
     </w:p>
     <w:p>
       <w:pPr>
@@ -52,8 +60,13 @@
         <w:t>What is problem?</w:t>
       </w:r>
       <w:r>
-        <w:t xml:space="preserve"> State what the paper will address and outline the context</w:t>
-      </w:r>
+        <w:t xml:space="preserve"> State what the paper will address and outline the </w:t>
+      </w:r>
+      <w:proofErr w:type="gramStart"/>
+      <w:r>
+        <w:t>context</w:t>
+      </w:r>
+      <w:proofErr w:type="gramEnd"/>
     </w:p>
     <w:p>
       <w:pPr>
@@ -118,7 +131,15 @@
         <w:jc w:val="both"/>
       </w:pPr>
       <w:r>
-        <w:t>Some results and, if space allows, some interpretation of the findings</w:t>
+        <w:t xml:space="preserve">Some results and, if space </w:t>
+      </w:r>
+      <w:proofErr w:type="gramStart"/>
+      <w:r>
+        <w:t>allows</w:t>
+      </w:r>
+      <w:proofErr w:type="gramEnd"/>
+      <w:r>
+        <w:t>, some interpretation of the findings</w:t>
       </w:r>
     </w:p>
     <w:p>
@@ -150,8 +171,13 @@
         <w:jc w:val="both"/>
       </w:pPr>
       <w:r>
-        <w:t>So what? Summarise main points and why this is significant</w:t>
-      </w:r>
+        <w:t xml:space="preserve">So what? Summarise main points and why this is </w:t>
+      </w:r>
+      <w:proofErr w:type="gramStart"/>
+      <w:r>
+        <w:t>significant</w:t>
+      </w:r>
+      <w:proofErr w:type="gramEnd"/>
     </w:p>
     <w:bookmarkEnd w:id="0"/>
     <w:p>
@@ -439,109 +465,10 @@
         <w:t>Approach</w:t>
       </w:r>
     </w:p>
-    <w:p>
-      <w:pPr>
-        <w:spacing w:after="80" w:line="240" w:lineRule="auto"/>
-        <w:jc w:val="both"/>
-      </w:pPr>
-      <w:r>
-        <w:t>The ASMITA model</w:t>
-      </w:r>
-      <w:r>
-        <w:rPr>
-          <w:rStyle w:val="FootnoteReference"/>
-        </w:rPr>
-        <w:footnoteReference w:id="1"/>
-      </w:r>
-      <w:r>
-        <w:t xml:space="preserve"> </w:t>
-      </w:r>
-      <w:r>
-        <w:t>has been used</w:t>
-      </w:r>
-      <w:r>
-        <w:t xml:space="preserve"> </w:t>
-      </w:r>
-      <w:r>
-        <w:t xml:space="preserve">to evaluate the changes. The model aggregates change within defined elements and uses an equilibrium based on the tidal prism as a proxy for equilibrium </w:t>
-      </w:r>
-      <w:r>
-        <w:t xml:space="preserve">sediment </w:t>
-      </w:r>
-      <w:r>
-        <w:t xml:space="preserve">concentration. For this application, </w:t>
-      </w:r>
-      <w:r>
-        <w:t xml:space="preserve">the estuary has been </w:t>
-      </w:r>
-      <w:r>
-        <w:t>schematised</w:t>
-      </w:r>
-      <w:r>
-        <w:t xml:space="preserve"> using </w:t>
-      </w:r>
-      <w:r>
-        <w:t>4 elements</w:t>
-      </w:r>
-      <w:r>
-        <w:t>,</w:t>
-      </w:r>
-      <w:r>
-        <w:t xml:space="preserve"> comprising an outer channel and flat and an inner channel and flat.  </w:t>
-      </w:r>
-      <w:r>
-        <w:t xml:space="preserve">The model was validated using the historical data. </w:t>
-      </w:r>
-      <w:r>
-        <w:t>A dredged channel was introduced into the two channel elements</w:t>
-      </w:r>
-      <w:r>
-        <w:t>,</w:t>
-      </w:r>
-      <w:r>
-        <w:t xml:space="preserve"> 200m wide, 2m deep and 18km long, requiring the removal of 7.2Mm</w:t>
-      </w:r>
-      <w:r>
-        <w:rPr>
-          <w:vertAlign w:val="superscript"/>
-        </w:rPr>
-        <w:t>3</w:t>
-      </w:r>
-      <w:r>
-        <w:t xml:space="preserve"> in 2020.</w:t>
-      </w:r>
-      <w:r>
-        <w:t xml:space="preserve"> The reclamation removed an area of 0.2Mm</w:t>
-      </w:r>
-      <w:r>
-        <w:rPr>
-          <w:vertAlign w:val="superscript"/>
-        </w:rPr>
-        <w:t>2</w:t>
-      </w:r>
-      <w:r>
-        <w:t xml:space="preserve"> and a volume of 0.5Mm</w:t>
-      </w:r>
-      <w:r>
-        <w:rPr>
-          <w:vertAlign w:val="superscript"/>
-        </w:rPr>
-        <w:t>3</w:t>
-      </w:r>
-      <w:r>
-        <w:t xml:space="preserve"> from the inner tidal flat</w:t>
-      </w:r>
-      <w:r>
-        <w:t xml:space="preserve"> in 2030</w:t>
-      </w:r>
-      <w:r>
-        <w:t>.</w:t>
-      </w:r>
-    </w:p>
     <w:tbl>
       <w:tblPr>
         <w:tblStyle w:val="TableGrid"/>
-        <w:tblpPr w:leftFromText="180" w:rightFromText="180" w:vertAnchor="text" w:horzAnchor="margin" w:tblpXSpec="right" w:tblpY="58"/>
+        <w:tblpPr w:leftFromText="180" w:rightFromText="180" w:vertAnchor="text" w:horzAnchor="margin" w:tblpXSpec="right" w:tblpY="1613"/>
         <w:tblW w:w="0" w:type="auto"/>
         <w:tblBorders>
           <w:top w:val="none" w:sz="0" w:space="0" w:color="auto"/>
@@ -572,10 +499,18 @@
                 <w:noProof/>
               </w:rPr>
               <w:drawing>
-                <wp:inline distT="0" distB="0" distL="0" distR="0" wp14:anchorId="7B4DF08C" wp14:editId="781221D8">
-                  <wp:extent cx="2743200" cy="1565910"/>
+                <wp:anchor distT="0" distB="0" distL="114300" distR="114300" simplePos="0" relativeHeight="251661312" behindDoc="0" locked="0" layoutInCell="1" allowOverlap="1" wp14:anchorId="45E6FBAF" wp14:editId="7D0CAA3D">
+                  <wp:simplePos x="0" y="0"/>
+                  <wp:positionH relativeFrom="column">
+                    <wp:posOffset>5080</wp:posOffset>
+                  </wp:positionH>
+                  <wp:positionV relativeFrom="paragraph">
+                    <wp:posOffset>196215</wp:posOffset>
+                  </wp:positionV>
+                  <wp:extent cx="2743200" cy="1752600"/>
                   <wp:effectExtent l="0" t="0" r="0" b="0"/>
-                  <wp:docPr id="2" name="Picture 2"/>
+                  <wp:wrapSquare wrapText="bothSides"/>
+                  <wp:docPr id="1" name="Picture 1" descr="A graph with numbers and lines&#10;&#10;Description automatically generated"/>
                   <wp:cNvGraphicFramePr>
                     <a:graphicFrameLocks xmlns:a="http://schemas.openxmlformats.org/drawingml/2006/main" noChangeAspect="1"/>
                   </wp:cNvGraphicFramePr>
@@ -583,7 +518,7 @@
                     <a:graphicData uri="http://schemas.openxmlformats.org/drawingml/2006/picture">
                       <pic:pic xmlns:pic="http://schemas.openxmlformats.org/drawingml/2006/picture">
                         <pic:nvPicPr>
-                          <pic:cNvPr id="2" name="results.tif"/>
+                          <pic:cNvPr id="1" name="Picture 1" descr="A graph with numbers and lines&#10;&#10;Description automatically generated"/>
                           <pic:cNvPicPr/>
                         </pic:nvPicPr>
                         <pic:blipFill>
@@ -601,7 +536,7 @@
                         <pic:spPr>
                           <a:xfrm>
                             <a:off x="0" y="0"/>
-                            <a:ext cx="2751227" cy="1570492"/>
+                            <a:ext cx="2743200" cy="1752600"/>
                           </a:xfrm>
                           <a:prstGeom prst="rect">
                             <a:avLst/>
@@ -610,7 +545,10 @@
                       </pic:pic>
                     </a:graphicData>
                   </a:graphic>
-                </wp:inline>
+                  <wp14:sizeRelV relativeFrom="margin">
+                    <wp14:pctHeight>0</wp14:pctHeight>
+                  </wp14:sizeRelV>
+                </wp:anchor>
               </w:drawing>
             </w:r>
           </w:p>
@@ -637,7 +575,39 @@
                 <w:sz w:val="20"/>
                 <w:szCs w:val="20"/>
               </w:rPr>
-              <w:t>Figure 1 - Results for dredge in 2000 and reclamation in 2020</w:t>
+              <w:t>Figure 1 - Results for dredge in 20</w:t>
+            </w:r>
+            <w:r>
+              <w:rPr>
+                <w:b/>
+                <w:sz w:val="20"/>
+                <w:szCs w:val="20"/>
+              </w:rPr>
+              <w:t>2</w:t>
+            </w:r>
+            <w:r>
+              <w:rPr>
+                <w:b/>
+                <w:sz w:val="20"/>
+                <w:szCs w:val="20"/>
+              </w:rPr>
+              <w:t>0 and reclamation in 20</w:t>
+            </w:r>
+            <w:r>
+              <w:rPr>
+                <w:b/>
+                <w:sz w:val="20"/>
+                <w:szCs w:val="20"/>
+              </w:rPr>
+              <w:t>3</w:t>
+            </w:r>
+            <w:r>
+              <w:rPr>
+                <w:b/>
+                <w:sz w:val="20"/>
+                <w:szCs w:val="20"/>
+              </w:rPr>
+              <w:t>0</w:t>
             </w:r>
             <w:r>
               <w:rPr>
@@ -663,21 +633,120 @@
       <w:pPr>
         <w:spacing w:after="80" w:line="240" w:lineRule="auto"/>
         <w:jc w:val="both"/>
-        <w:rPr>
-          <w:b/>
-        </w:rPr>
-      </w:pPr>
-      <w:r>
-        <w:rPr>
-          <w:b/>
-        </w:rPr>
-        <w:t>Results &amp; Discussion</w:t>
+      </w:pPr>
+      <w:r>
+        <w:t>The ASMITA model</w:t>
+      </w:r>
+      <w:r>
+        <w:rPr>
+          <w:rStyle w:val="FootnoteReference"/>
+        </w:rPr>
+        <w:footnoteReference w:id="1"/>
+      </w:r>
+      <w:r>
+        <w:t xml:space="preserve"> </w:t>
+      </w:r>
+      <w:r>
+        <w:t>has been used</w:t>
+      </w:r>
+      <w:r>
+        <w:t xml:space="preserve"> </w:t>
+      </w:r>
+      <w:r>
+        <w:t xml:space="preserve">to evaluate the changes. The model aggregates change within defined elements and uses an equilibrium based on the tidal prism as a proxy for equilibrium </w:t>
+      </w:r>
+      <w:r>
+        <w:t xml:space="preserve">sediment </w:t>
+      </w:r>
+      <w:r>
+        <w:t xml:space="preserve">concentration. For this application, </w:t>
+      </w:r>
+      <w:r>
+        <w:t xml:space="preserve">the estuary has been </w:t>
+      </w:r>
+      <w:r>
+        <w:t>schematised</w:t>
+      </w:r>
+      <w:r>
+        <w:t xml:space="preserve"> using </w:t>
+      </w:r>
+      <w:r>
+        <w:t>4 elements</w:t>
+      </w:r>
+      <w:r>
+        <w:t>,</w:t>
+      </w:r>
+      <w:r>
+        <w:t xml:space="preserve"> comprising an outer channel and flat and an inner channel and flat.  </w:t>
+      </w:r>
+      <w:r>
+        <w:t xml:space="preserve">The model was validated using the historical data. </w:t>
+      </w:r>
+      <w:r>
+        <w:t>A dredged channel was introduced into the two channel elements</w:t>
+      </w:r>
+      <w:r>
+        <w:t>,</w:t>
+      </w:r>
+      <w:r>
+        <w:t xml:space="preserve"> 200m wide, 2m deep and 18km long, requiring the removal of 7.2Mm</w:t>
+      </w:r>
+      <w:r>
+        <w:rPr>
+          <w:vertAlign w:val="superscript"/>
+        </w:rPr>
+        <w:t>3</w:t>
+      </w:r>
+      <w:r>
+        <w:t xml:space="preserve"> in 2020.</w:t>
+      </w:r>
+      <w:r>
+        <w:t xml:space="preserve"> The reclamation removed an area of 0.2Mm</w:t>
+      </w:r>
+      <w:r>
+        <w:rPr>
+          <w:vertAlign w:val="superscript"/>
+        </w:rPr>
+        <w:t>2</w:t>
+      </w:r>
+      <w:r>
+        <w:t xml:space="preserve"> and a volume of 0.5Mm</w:t>
+      </w:r>
+      <w:r>
+        <w:rPr>
+          <w:vertAlign w:val="superscript"/>
+        </w:rPr>
+        <w:t>3</w:t>
+      </w:r>
+      <w:r>
+        <w:t xml:space="preserve"> from the inner tidal flat</w:t>
+      </w:r>
+      <w:r>
+        <w:t xml:space="preserve"> in 2030</w:t>
+      </w:r>
+      <w:r>
+        <w:t>.</w:t>
       </w:r>
     </w:p>
     <w:p>
       <w:pPr>
         <w:spacing w:after="80" w:line="240" w:lineRule="auto"/>
         <w:jc w:val="both"/>
+        <w:rPr>
+          <w:b/>
+        </w:rPr>
+      </w:pPr>
+      <w:r>
+        <w:rPr>
+          <w:b/>
+        </w:rPr>
+        <w:t>Results &amp; Discussion</w:t>
+      </w:r>
+    </w:p>
+    <w:p>
+      <w:pPr>
+        <w:spacing w:after="80" w:line="240" w:lineRule="auto"/>
+        <w:jc w:val="both"/>
       </w:pPr>
       <w:r>
         <w:t xml:space="preserve">The four cases examined are detailed in Table 1 and illustrated in Figure 1. </w:t>
@@ -757,23 +826,41 @@
       </w:r>
       <w:bookmarkEnd w:id="1"/>
       <w:r>
-        <w:t xml:space="preserve">Thus under sea level rise alone the system accretes (negative morphological change) at approximately the rate of sea level rise. However the historical change far exceeds this so that the system is unable to infill at a rate compatible with sea level rise. </w:t>
+        <w:t>Thus under sea level rise alone the system accretes (negative morphological change) at approximately the rate of sea level rise. However the historical change far exceeds this so that the system is unable to infill at a rate compatible with sea level rise</w:t>
+      </w:r>
+      <w:r>
+        <w:t xml:space="preserve"> (reducing the fixed volume change by 1</w:t>
+      </w:r>
+      <w:r>
+        <w:t>9</w:t>
+      </w:r>
+      <w:r>
+        <w:t>%)</w:t>
+      </w:r>
+      <w:r>
+        <w:t xml:space="preserve">. </w:t>
       </w:r>
       <w:bookmarkStart w:id="2" w:name="_Hlk125727128"/>
       <w:r>
-        <w:t xml:space="preserve">The proposed dredge increases this impact by some </w:t>
-      </w:r>
-      <w:r>
-        <w:t xml:space="preserve">1.5e6 m3 </w:t>
-      </w:r>
-      <w:r>
-        <w:t xml:space="preserve">(an additional 3% relative to 1900 volumes), </w:t>
-      </w:r>
-      <w:r>
-        <w:t xml:space="preserve">with a minor </w:t>
-      </w:r>
-      <w:r>
-        <w:t>reduction in these changes when the</w:t>
+        <w:t xml:space="preserve">The proposed dredge increases this impact by </w:t>
+      </w:r>
+      <w:r>
+        <w:t>further reducing the fixed volume change by</w:t>
+      </w:r>
+      <w:r>
+        <w:t xml:space="preserve"> 8</w:t>
+      </w:r>
+      <w:r>
+        <w:t xml:space="preserve">%, </w:t>
+      </w:r>
+      <w:r>
+        <w:t xml:space="preserve">with a </w:t>
+      </w:r>
+      <w:r>
+        <w:t>small offset</w:t>
+      </w:r>
+      <w:r>
+        <w:t xml:space="preserve"> in these changes when the</w:t>
       </w:r>
       <w:r>
         <w:t xml:space="preserve"> reclamation</w:t>
@@ -993,7 +1080,25 @@
                 <w:sz w:val="20"/>
                 <w:szCs w:val="20"/>
               </w:rPr>
-              <w:t>(water volume change)</w:t>
+              <w:t>(</w:t>
+            </w:r>
+            <w:proofErr w:type="gramStart"/>
+            <w:r>
+              <w:rPr>
+                <w:rFonts w:ascii="Times New Roman" w:eastAsia="SimSun" w:hAnsi="Times New Roman" w:cs="Times New Roman"/>
+                <w:sz w:val="20"/>
+                <w:szCs w:val="20"/>
+              </w:rPr>
+              <w:t>water</w:t>
+            </w:r>
+            <w:proofErr w:type="gramEnd"/>
+            <w:r>
+              <w:rPr>
+                <w:rFonts w:ascii="Times New Roman" w:eastAsia="SimSun" w:hAnsi="Times New Roman" w:cs="Times New Roman"/>
+                <w:sz w:val="20"/>
+                <w:szCs w:val="20"/>
+              </w:rPr>
+              <w:t xml:space="preserve"> volume change)</w:t>
             </w:r>
           </w:p>
         </w:tc>
@@ -1037,7 +1142,25 @@
                 <w:sz w:val="20"/>
                 <w:szCs w:val="20"/>
               </w:rPr>
-              <w:t>(morphological change)</w:t>
+              <w:t>(</w:t>
+            </w:r>
+            <w:proofErr w:type="gramStart"/>
+            <w:r>
+              <w:rPr>
+                <w:rFonts w:ascii="Times New Roman" w:eastAsia="SimSun" w:hAnsi="Times New Roman" w:cs="Times New Roman"/>
+                <w:sz w:val="20"/>
+                <w:szCs w:val="20"/>
+              </w:rPr>
+              <w:t>morphological</w:t>
+            </w:r>
+            <w:proofErr w:type="gramEnd"/>
+            <w:r>
+              <w:rPr>
+                <w:rFonts w:ascii="Times New Roman" w:eastAsia="SimSun" w:hAnsi="Times New Roman" w:cs="Times New Roman"/>
+                <w:sz w:val="20"/>
+                <w:szCs w:val="20"/>
+              </w:rPr>
+              <w:t xml:space="preserve"> change)</w:t>
             </w:r>
           </w:p>
         </w:tc>
@@ -1096,7 +1219,7 @@
                 <w:sz w:val="20"/>
                 <w:szCs w:val="20"/>
               </w:rPr>
-              <w:t>7.58E+05</w:t>
+              <w:t>1.00E+05</w:t>
             </w:r>
           </w:p>
         </w:tc>
@@ -1121,7 +1244,7 @@
                 <w:sz w:val="20"/>
                 <w:szCs w:val="20"/>
               </w:rPr>
-              <w:t>-1.30E+07</w:t>
+              <w:t>-1.38E+07</w:t>
             </w:r>
           </w:p>
         </w:tc>
@@ -1198,7 +1321,7 @@
                 <w:sz w:val="20"/>
                 <w:szCs w:val="20"/>
               </w:rPr>
-              <w:t>1.58E+06</w:t>
+              <w:t>-4.00E+05</w:t>
             </w:r>
           </w:p>
         </w:tc>
@@ -1223,7 +1346,7 @@
                 <w:sz w:val="20"/>
                 <w:szCs w:val="20"/>
               </w:rPr>
-              <w:t>-1.30E+07</w:t>
+              <w:t>-1.49E+07</w:t>
             </w:r>
           </w:p>
         </w:tc>
@@ -1257,23 +1380,7 @@
                 <w:sz w:val="20"/>
                 <w:szCs w:val="20"/>
               </w:rPr>
-              <w:t xml:space="preserve">3 – </w:t>
-            </w:r>
-            <w:r>
-              <w:rPr>
-                <w:rFonts w:ascii="Times New Roman" w:eastAsia="SimSun" w:hAnsi="Times New Roman" w:cs="Times New Roman"/>
-                <w:sz w:val="20"/>
-                <w:szCs w:val="20"/>
-              </w:rPr>
-              <w:t xml:space="preserve">As 1 with </w:t>
-            </w:r>
-            <w:r>
-              <w:rPr>
-                <w:rFonts w:ascii="Times New Roman" w:eastAsia="SimSun" w:hAnsi="Times New Roman" w:cs="Times New Roman"/>
-                <w:sz w:val="20"/>
-                <w:szCs w:val="20"/>
-              </w:rPr>
-              <w:t>historic changes</w:t>
+              <w:t>3 – As 1 with historic changes</w:t>
             </w:r>
           </w:p>
         </w:tc>
@@ -1301,7 +1408,7 @@
                 <w:sz w:val="20"/>
                 <w:szCs w:val="20"/>
               </w:rPr>
-              <w:t>8.49E+06</w:t>
+              <w:t>6.70E+06</w:t>
             </w:r>
           </w:p>
         </w:tc>
@@ -1329,7 +1436,7 @@
                 <w:sz w:val="20"/>
                 <w:szCs w:val="20"/>
               </w:rPr>
-              <w:t>-4.01E+06</w:t>
+              <w:t>-5.20E+06</w:t>
             </w:r>
           </w:p>
         </w:tc>
@@ -1388,7 +1495,7 @@
                 <w:sz w:val="20"/>
                 <w:szCs w:val="20"/>
               </w:rPr>
-              <w:t>1.05E+07</w:t>
+              <w:t>1.09E+07</w:t>
             </w:r>
           </w:p>
         </w:tc>
@@ -1413,7 +1520,7 @@
                 <w:sz w:val="20"/>
                 <w:szCs w:val="20"/>
               </w:rPr>
-              <w:t>-1.99E+06</w:t>
+              <w:t>-1.60E+06</w:t>
             </w:r>
           </w:p>
         </w:tc>
@@ -1472,7 +1579,7 @@
                 <w:sz w:val="20"/>
                 <w:szCs w:val="20"/>
               </w:rPr>
-              <w:t>1.00E+07</w:t>
+              <w:t>1.02E+07</w:t>
             </w:r>
           </w:p>
         </w:tc>
@@ -1497,7 +1604,7 @@
                 <w:sz w:val="20"/>
                 <w:szCs w:val="20"/>
               </w:rPr>
-              <w:t>-2.46E+06</w:t>
+              <w:t>-2.30E+06</w:t>
             </w:r>
           </w:p>
         </w:tc>
@@ -1537,7 +1644,15 @@
         <w:t xml:space="preserve">The results highlight the significant impact of the historical changes and the further impact likely to result from the proposed channel deepening. By comparison, the reclamation is shown to have a relatively minor effect. </w:t>
       </w:r>
       <w:r>
-        <w:t>These results also provides a basis for testing and evaluating the results from more detailed process modelling studies.</w:t>
+        <w:t xml:space="preserve">These results also </w:t>
+      </w:r>
+      <w:proofErr w:type="gramStart"/>
+      <w:r>
+        <w:t>provides</w:t>
+      </w:r>
+      <w:proofErr w:type="gramEnd"/>
+      <w:r>
+        <w:t xml:space="preserve"> a basis for testing and evaluating the results from more detailed process modelling studies.</w:t>
       </w:r>
     </w:p>
     <w:sectPr>
@@ -1668,7 +1783,7 @@
           <w:sz w:val="16"/>
           <w:szCs w:val="16"/>
         </w:rPr>
-        <w:t xml:space="preserve"> J and Scheffers M B a M(eds), Physics of Estuaries and Coastal Seas: 1996, pp. 397-407, A </w:t>
+        <w:t xml:space="preserve"> J and </w:t>
       </w:r>
       <w:proofErr w:type="spellStart"/>
       <w:r>
@@ -1676,7 +1791,7 @@
           <w:sz w:val="16"/>
           <w:szCs w:val="16"/>
         </w:rPr>
-        <w:t>A</w:t>
+        <w:t>Scheffers</w:t>
       </w:r>
       <w:proofErr w:type="spellEnd"/>
       <w:r>
@@ -1684,7 +1799,39 @@
           <w:sz w:val="16"/>
           <w:szCs w:val="16"/>
         </w:rPr>
-        <w:t xml:space="preserve"> Balkema.</w:t>
+        <w:t xml:space="preserve"> M B a M(eds), Physics of Estuaries and Coastal Seas: 1996, pp. 397-407, A </w:t>
+      </w:r>
+      <w:proofErr w:type="spellStart"/>
+      <w:r>
+        <w:rPr>
+          <w:sz w:val="16"/>
+          <w:szCs w:val="16"/>
+        </w:rPr>
+        <w:t>A</w:t>
+      </w:r>
+      <w:proofErr w:type="spellEnd"/>
+      <w:r>
+        <w:rPr>
+          <w:sz w:val="16"/>
+          <w:szCs w:val="16"/>
+        </w:rPr>
+        <w:t xml:space="preserve"> </w:t>
+      </w:r>
+      <w:proofErr w:type="spellStart"/>
+      <w:r>
+        <w:rPr>
+          <w:sz w:val="16"/>
+          <w:szCs w:val="16"/>
+        </w:rPr>
+        <w:t>Balkema</w:t>
+      </w:r>
+      <w:proofErr w:type="spellEnd"/>
+      <w:r>
+        <w:rPr>
+          <w:sz w:val="16"/>
+          <w:szCs w:val="16"/>
+        </w:rPr>
+        <w:t>.</w:t>
       </w:r>
     </w:p>
   </w:footnote>

</xml_diff>